<commit_message>
Screen Layout and TestCases
</commit_message>
<xml_diff>
--- a/Dokumentation/ScreenSizeConcept.docx
+++ b/Dokumentation/ScreenSizeConcept.docx
@@ -473,38 +473,50 @@
         <w:gridCol w:w="2266"/>
       </w:tblGrid>
       <w:tr>
+        <w:trPr>
+          <w:cantSplit/>
+          <w:tblHeader/>
+        </w:trPr>
         <w:tc>
           <w:tcPr>
             <w:tcW w:w="1441" w:type="dxa"/>
+            <w:shd w:val="clear" w:color="auto" w:fill="D99694"/>
           </w:tcPr>
           <w:p>
             <w:pPr>
               <w:rPr>
+                <w:b/>
+                <w:color w:val="FFFFFF" w:themeColor="background1"/>
                 <w:lang w:val="en-US"/>
               </w:rPr>
             </w:pPr>
-            <w:proofErr w:type="spellStart"/>
             <w:r>
               <w:rPr>
-                <w:lang w:val="en-US"/>
-              </w:rPr>
-              <w:t>Screenname</w:t>
+                <w:b/>
+                <w:color w:val="FFFFFF" w:themeColor="background1"/>
+                <w:lang w:val="en-US"/>
+              </w:rPr>
+              <w:t>Screen</w:t>
             </w:r>
-            <w:proofErr w:type="spellEnd"/>
           </w:p>
         </w:tc>
         <w:tc>
           <w:tcPr>
             <w:tcW w:w="2514" w:type="dxa"/>
+            <w:shd w:val="clear" w:color="auto" w:fill="D99694"/>
           </w:tcPr>
           <w:p>
             <w:pPr>
               <w:rPr>
+                <w:b/>
+                <w:color w:val="FFFFFF" w:themeColor="background1"/>
                 <w:lang w:val="en-US"/>
               </w:rPr>
             </w:pPr>
             <w:r>
               <w:rPr>
+                <w:b/>
+                <w:color w:val="FFFFFF" w:themeColor="background1"/>
                 <w:lang w:val="en-US"/>
               </w:rPr>
               <w:t>Small Screen/Low density</w:t>
@@ -514,15 +526,20 @@
         <w:tc>
           <w:tcPr>
             <w:tcW w:w="2266" w:type="dxa"/>
+            <w:shd w:val="clear" w:color="auto" w:fill="D99694"/>
           </w:tcPr>
           <w:p>
             <w:pPr>
               <w:rPr>
+                <w:b/>
+                <w:color w:val="FFFFFF" w:themeColor="background1"/>
                 <w:lang w:val="en-US"/>
               </w:rPr>
             </w:pPr>
             <w:r>
               <w:rPr>
+                <w:b/>
+                <w:color w:val="FFFFFF" w:themeColor="background1"/>
                 <w:lang w:val="en-US"/>
               </w:rPr>
               <w:t>Normal Screen/High density</w:t>
@@ -532,15 +549,20 @@
         <w:tc>
           <w:tcPr>
             <w:tcW w:w="2266" w:type="dxa"/>
+            <w:shd w:val="clear" w:color="auto" w:fill="D99694"/>
           </w:tcPr>
           <w:p>
             <w:pPr>
               <w:rPr>
+                <w:b/>
+                <w:color w:val="FFFFFF" w:themeColor="background1"/>
                 <w:lang w:val="en-US"/>
               </w:rPr>
             </w:pPr>
             <w:r>
               <w:rPr>
+                <w:b/>
+                <w:color w:val="FFFFFF" w:themeColor="background1"/>
                 <w:lang w:val="en-US"/>
               </w:rPr>
               <w:t>Large Screen/Medium Density</w:t>
@@ -550,15 +572,20 @@
         <w:tc>
           <w:tcPr>
             <w:tcW w:w="2266" w:type="dxa"/>
+            <w:shd w:val="clear" w:color="auto" w:fill="D99694"/>
           </w:tcPr>
           <w:p>
             <w:pPr>
               <w:rPr>
+                <w:b/>
+                <w:color w:val="FFFFFF" w:themeColor="background1"/>
                 <w:lang w:val="en-US"/>
               </w:rPr>
             </w:pPr>
             <w:r>
               <w:rPr>
+                <w:b/>
+                <w:color w:val="FFFFFF" w:themeColor="background1"/>
                 <w:lang w:val="en-US"/>
               </w:rPr>
               <w:t>Extra Large Screen/Extra High Density*</w:t>
@@ -568,15 +595,22 @@
         <w:tc>
           <w:tcPr>
             <w:tcW w:w="2266" w:type="dxa"/>
+            <w:shd w:val="clear" w:color="auto" w:fill="D99694"/>
           </w:tcPr>
           <w:p>
             <w:pPr>
               <w:rPr>
+                <w:b/>
+                <w:color w:val="FFFFFF" w:themeColor="background1"/>
                 <w:lang w:val="en-US"/>
               </w:rPr>
             </w:pPr>
+            <w:bookmarkStart w:id="0" w:name="_GoBack"/>
+            <w:bookmarkEnd w:id="0"/>
             <w:r>
               <w:rPr>
+                <w:b/>
+                <w:color w:val="FFFFFF" w:themeColor="background1"/>
                 <w:lang w:val="en-US"/>
               </w:rPr>
               <w:t>Comments</w:t>
@@ -634,10 +668,10 @@
                   <v:path o:extrusionok="f" gradientshapeok="t" o:connecttype="rect"/>
                   <o:lock v:ext="edit" aspectratio="t"/>
                 </v:shapetype>
-                <v:shape id="_x0000_i1025" type="#_x0000_t75" style="width:113.25pt;height:141.75pt" o:ole="">
+                <v:shape id="_x0000_i1025" type="#_x0000_t75" style="width:113.2pt;height:141.8pt" o:ole="">
                   <v:imagedata r:id="rId6" o:title=""/>
                 </v:shape>
-                <o:OLEObject Type="Embed" ProgID="PBrush" ShapeID="_x0000_i1025" DrawAspect="Content" ObjectID="_1514312866" r:id="rId7"/>
+                <o:OLEObject Type="Embed" ProgID="PBrush" ShapeID="_x0000_i1025" DrawAspect="Content" ObjectID="_1514368545" r:id="rId7"/>
               </w:object>
             </w:r>
           </w:p>
@@ -654,10 +688,10 @@
             </w:pPr>
             <w:r>
               <w:object w:dxaOrig="7065" w:dyaOrig="11265">
-                <v:shape id="_x0000_i1030" type="#_x0000_t75" style="width:88.5pt;height:141.75pt" o:ole="">
+                <v:shape id="_x0000_i1026" type="#_x0000_t75" style="width:88.5pt;height:141.8pt" o:ole="">
                   <v:imagedata r:id="rId8" o:title=""/>
                 </v:shape>
-                <o:OLEObject Type="Embed" ProgID="PBrush" ShapeID="_x0000_i1030" DrawAspect="Content" ObjectID="_1514312867" r:id="rId9"/>
+                <o:OLEObject Type="Embed" ProgID="PBrush" ShapeID="_x0000_i1026" DrawAspect="Content" ObjectID="_1514368546" r:id="rId9"/>
               </w:object>
             </w:r>
           </w:p>
@@ -674,10 +708,10 @@
             </w:pPr>
             <w:r>
               <w:object w:dxaOrig="7125" w:dyaOrig="11535">
-                <v:shape id="_x0000_i1035" type="#_x0000_t75" style="width:87.75pt;height:141.75pt" o:ole="">
+                <v:shape id="_x0000_i1027" type="#_x0000_t75" style="width:87.4pt;height:141.8pt" o:ole="">
                   <v:imagedata r:id="rId10" o:title=""/>
                 </v:shape>
-                <o:OLEObject Type="Embed" ProgID="PBrush" ShapeID="_x0000_i1035" DrawAspect="Content" ObjectID="_1514312868" r:id="rId11"/>
+                <o:OLEObject Type="Embed" ProgID="PBrush" ShapeID="_x0000_i1027" DrawAspect="Content" ObjectID="_1514368547" r:id="rId11"/>
               </w:object>
             </w:r>
           </w:p>
@@ -689,10 +723,10 @@
           <w:p>
             <w:r>
               <w:object w:dxaOrig="5895" w:dyaOrig="9405">
-                <v:shape id="_x0000_i1040" type="#_x0000_t75" style="width:89.25pt;height:141.75pt" o:ole="">
+                <v:shape id="_x0000_i1028" type="#_x0000_t75" style="width:89.05pt;height:141.8pt" o:ole="">
                   <v:imagedata r:id="rId12" o:title=""/>
                 </v:shape>
-                <o:OLEObject Type="Embed" ProgID="PBrush" ShapeID="_x0000_i1040" DrawAspect="Content" ObjectID="_1514312869" r:id="rId13"/>
+                <o:OLEObject Type="Embed" ProgID="PBrush" ShapeID="_x0000_i1028" DrawAspect="Content" ObjectID="_1514368548" r:id="rId13"/>
               </w:object>
             </w:r>
           </w:p>
@@ -730,10 +764,10 @@
           <w:p>
             <w:r>
               <w:object w:dxaOrig="3585" w:dyaOrig="4455">
-                <v:shape id="_x0000_i1026" type="#_x0000_t75" style="width:114.75pt;height:141.75pt" o:ole="">
+                <v:shape id="_x0000_i1029" type="#_x0000_t75" style="width:114.85pt;height:141.8pt" o:ole="">
                   <v:imagedata r:id="rId14" o:title=""/>
                 </v:shape>
-                <o:OLEObject Type="Embed" ProgID="PBrush" ShapeID="_x0000_i1026" DrawAspect="Content" ObjectID="_1514312870" r:id="rId15"/>
+                <o:OLEObject Type="Embed" ProgID="PBrush" ShapeID="_x0000_i1029" DrawAspect="Content" ObjectID="_1514368549" r:id="rId15"/>
               </w:object>
             </w:r>
           </w:p>
@@ -750,10 +784,10 @@
             </w:pPr>
             <w:r>
               <w:object w:dxaOrig="7125" w:dyaOrig="11295">
-                <v:shape id="_x0000_i1031" type="#_x0000_t75" style="width:99.75pt;height:141.75pt" o:ole="">
+                <v:shape id="_x0000_i1030" type="#_x0000_t75" style="width:99.5pt;height:141.8pt" o:ole="">
                   <v:imagedata r:id="rId16" o:title=""/>
                 </v:shape>
-                <o:OLEObject Type="Embed" ProgID="PBrush" ShapeID="_x0000_i1031" DrawAspect="Content" ObjectID="_1514312871" r:id="rId17"/>
+                <o:OLEObject Type="Embed" ProgID="PBrush" ShapeID="_x0000_i1030" DrawAspect="Content" ObjectID="_1514368550" r:id="rId17"/>
               </w:object>
             </w:r>
           </w:p>
@@ -770,10 +804,10 @@
             </w:pPr>
             <w:r>
               <w:object w:dxaOrig="7065" w:dyaOrig="11475">
-                <v:shape id="_x0000_i1036" type="#_x0000_t75" style="width:87pt;height:141.75pt" o:ole="">
+                <v:shape id="_x0000_i1031" type="#_x0000_t75" style="width:86.85pt;height:141.8pt" o:ole="">
                   <v:imagedata r:id="rId18" o:title=""/>
                 </v:shape>
-                <o:OLEObject Type="Embed" ProgID="PBrush" ShapeID="_x0000_i1036" DrawAspect="Content" ObjectID="_1514312872" r:id="rId19"/>
+                <o:OLEObject Type="Embed" ProgID="PBrush" ShapeID="_x0000_i1031" DrawAspect="Content" ObjectID="_1514368551" r:id="rId19"/>
               </w:object>
             </w:r>
           </w:p>
@@ -785,10 +819,10 @@
           <w:p>
             <w:r>
               <w:object w:dxaOrig="5955" w:dyaOrig="8505">
-                <v:shape id="_x0000_i1041" type="#_x0000_t75" style="width:99pt;height:141.75pt" o:ole="">
+                <v:shape id="_x0000_i1032" type="#_x0000_t75" style="width:98.95pt;height:141.8pt" o:ole="">
                   <v:imagedata r:id="rId20" o:title=""/>
                 </v:shape>
-                <o:OLEObject Type="Embed" ProgID="PBrush" ShapeID="_x0000_i1041" DrawAspect="Content" ObjectID="_1514312873" r:id="rId21"/>
+                <o:OLEObject Type="Embed" ProgID="PBrush" ShapeID="_x0000_i1032" DrawAspect="Content" ObjectID="_1514368552" r:id="rId21"/>
               </w:object>
             </w:r>
           </w:p>
@@ -839,10 +873,10 @@
           <w:p>
             <w:r>
               <w:object w:dxaOrig="3585" w:dyaOrig="4470">
-                <v:shape id="_x0000_i1027" type="#_x0000_t75" style="width:114pt;height:141.75pt" o:ole="">
+                <v:shape id="_x0000_i1033" type="#_x0000_t75" style="width:113.75pt;height:141.8pt" o:ole="">
                   <v:imagedata r:id="rId22" o:title=""/>
                 </v:shape>
-                <o:OLEObject Type="Embed" ProgID="PBrush" ShapeID="_x0000_i1027" DrawAspect="Content" ObjectID="_1514312874" r:id="rId23"/>
+                <o:OLEObject Type="Embed" ProgID="PBrush" ShapeID="_x0000_i1033" DrawAspect="Content" ObjectID="_1514368553" r:id="rId23"/>
               </w:object>
             </w:r>
           </w:p>
@@ -859,10 +893,10 @@
             </w:pPr>
             <w:r>
               <w:object w:dxaOrig="7005" w:dyaOrig="11385">
-                <v:shape id="_x0000_i1032" type="#_x0000_t75" style="width:87pt;height:141.75pt" o:ole="">
+                <v:shape id="_x0000_i1034" type="#_x0000_t75" style="width:86.85pt;height:141.8pt" o:ole="">
                   <v:imagedata r:id="rId24" o:title=""/>
                 </v:shape>
-                <o:OLEObject Type="Embed" ProgID="PBrush" ShapeID="_x0000_i1032" DrawAspect="Content" ObjectID="_1514312875" r:id="rId25"/>
+                <o:OLEObject Type="Embed" ProgID="PBrush" ShapeID="_x0000_i1034" DrawAspect="Content" ObjectID="_1514368554" r:id="rId25"/>
               </w:object>
             </w:r>
           </w:p>
@@ -879,10 +913,10 @@
             </w:pPr>
             <w:r>
               <w:object w:dxaOrig="7095" w:dyaOrig="11445">
-                <v:shape id="_x0000_i1037" type="#_x0000_t75" style="width:87.75pt;height:141.75pt" o:ole="">
+                <v:shape id="_x0000_i1035" type="#_x0000_t75" style="width:87.4pt;height:141.8pt" o:ole="">
                   <v:imagedata r:id="rId26" o:title=""/>
                 </v:shape>
-                <o:OLEObject Type="Embed" ProgID="PBrush" ShapeID="_x0000_i1037" DrawAspect="Content" ObjectID="_1514312876" r:id="rId27"/>
+                <o:OLEObject Type="Embed" ProgID="PBrush" ShapeID="_x0000_i1035" DrawAspect="Content" ObjectID="_1514368555" r:id="rId27"/>
               </w:object>
             </w:r>
           </w:p>
@@ -894,10 +928,10 @@
           <w:p>
             <w:r>
               <w:object w:dxaOrig="6015" w:dyaOrig="9555">
-                <v:shape id="_x0000_i1042" type="#_x0000_t75" style="width:89.25pt;height:141.75pt" o:ole="">
+                <v:shape id="_x0000_i1036" type="#_x0000_t75" style="width:89.6pt;height:141.8pt" o:ole="">
                   <v:imagedata r:id="rId28" o:title=""/>
                 </v:shape>
-                <o:OLEObject Type="Embed" ProgID="PBrush" ShapeID="_x0000_i1042" DrawAspect="Content" ObjectID="_1514312877" r:id="rId29"/>
+                <o:OLEObject Type="Embed" ProgID="PBrush" ShapeID="_x0000_i1036" DrawAspect="Content" ObjectID="_1514368556" r:id="rId29"/>
               </w:object>
             </w:r>
           </w:p>
@@ -947,10 +981,10 @@
           <w:p>
             <w:r>
               <w:object w:dxaOrig="3570" w:dyaOrig="4470">
-                <v:shape id="_x0000_i1029" type="#_x0000_t75" style="width:112.5pt;height:141.75pt" o:ole="">
+                <v:shape id="_x0000_i1037" type="#_x0000_t75" style="width:112.65pt;height:141.8pt" o:ole="">
                   <v:imagedata r:id="rId30" o:title=""/>
                 </v:shape>
-                <o:OLEObject Type="Embed" ProgID="PBrush" ShapeID="_x0000_i1029" DrawAspect="Content" ObjectID="_1514312878" r:id="rId31"/>
+                <o:OLEObject Type="Embed" ProgID="PBrush" ShapeID="_x0000_i1037" DrawAspect="Content" ObjectID="_1514368557" r:id="rId31"/>
               </w:object>
             </w:r>
           </w:p>
@@ -967,10 +1001,10 @@
             </w:pPr>
             <w:r>
               <w:object w:dxaOrig="7125" w:dyaOrig="11355">
-                <v:shape id="_x0000_i1034" type="#_x0000_t75" style="width:89.25pt;height:141.75pt" o:ole="">
+                <v:shape id="_x0000_i1038" type="#_x0000_t75" style="width:89.6pt;height:141.8pt" o:ole="">
                   <v:imagedata r:id="rId32" o:title=""/>
                 </v:shape>
-                <o:OLEObject Type="Embed" ProgID="PBrush" ShapeID="_x0000_i1034" DrawAspect="Content" ObjectID="_1514312879" r:id="rId33"/>
+                <o:OLEObject Type="Embed" ProgID="PBrush" ShapeID="_x0000_i1038" DrawAspect="Content" ObjectID="_1514368558" r:id="rId33"/>
               </w:object>
             </w:r>
           </w:p>
@@ -987,10 +1021,10 @@
             </w:pPr>
             <w:r>
               <w:object w:dxaOrig="7125" w:dyaOrig="11505">
-                <v:shape id="_x0000_i1039" type="#_x0000_t75" style="width:87.75pt;height:141.75pt" o:ole="">
+                <v:shape id="_x0000_i1039" type="#_x0000_t75" style="width:87.4pt;height:141.25pt" o:ole="">
                   <v:imagedata r:id="rId34" o:title=""/>
                 </v:shape>
-                <o:OLEObject Type="Embed" ProgID="PBrush" ShapeID="_x0000_i1039" DrawAspect="Content" ObjectID="_1514312880" r:id="rId35"/>
+                <o:OLEObject Type="Embed" ProgID="PBrush" ShapeID="_x0000_i1039" DrawAspect="Content" ObjectID="_1514368559" r:id="rId35"/>
               </w:object>
             </w:r>
           </w:p>
@@ -1002,10 +1036,10 @@
           <w:p>
             <w:r>
               <w:object w:dxaOrig="5955" w:dyaOrig="9465">
-                <v:shape id="_x0000_i1044" type="#_x0000_t75" style="width:89.25pt;height:141.75pt" o:ole="">
+                <v:shape id="_x0000_i1040" type="#_x0000_t75" style="width:89.6pt;height:141.8pt" o:ole="">
                   <v:imagedata r:id="rId36" o:title=""/>
                 </v:shape>
-                <o:OLEObject Type="Embed" ProgID="PBrush" ShapeID="_x0000_i1044" DrawAspect="Content" ObjectID="_1514312881" r:id="rId37"/>
+                <o:OLEObject Type="Embed" ProgID="PBrush" ShapeID="_x0000_i1040" DrawAspect="Content" ObjectID="_1514368560" r:id="rId37"/>
               </w:object>
             </w:r>
           </w:p>
@@ -1044,6 +1078,7 @@
               <w:rPr>
                 <w:lang w:val="en-US"/>
               </w:rPr>
+              <w:lastRenderedPageBreak/>
               <w:t>Reports</w:t>
             </w:r>
           </w:p>
@@ -1055,10 +1090,10 @@
           <w:p>
             <w:r>
               <w:object w:dxaOrig="3555" w:dyaOrig="4470">
-                <v:shape id="_x0000_i1028" type="#_x0000_t75" style="width:112.5pt;height:141.75pt" o:ole="">
+                <v:shape id="_x0000_i1041" type="#_x0000_t75" style="width:112.65pt;height:141.8pt" o:ole="">
                   <v:imagedata r:id="rId38" o:title=""/>
                 </v:shape>
-                <o:OLEObject Type="Embed" ProgID="PBrush" ShapeID="_x0000_i1028" DrawAspect="Content" ObjectID="_1514312882" r:id="rId39"/>
+                <o:OLEObject Type="Embed" ProgID="PBrush" ShapeID="_x0000_i1041" DrawAspect="Content" ObjectID="_1514368561" r:id="rId39"/>
               </w:object>
             </w:r>
           </w:p>
@@ -1075,10 +1110,10 @@
             </w:pPr>
             <w:r>
               <w:object w:dxaOrig="7035" w:dyaOrig="11265">
-                <v:shape id="_x0000_i1033" type="#_x0000_t75" style="width:88.5pt;height:141.75pt" o:ole="">
+                <v:shape id="_x0000_i1042" type="#_x0000_t75" style="width:88.5pt;height:141.8pt" o:ole="">
                   <v:imagedata r:id="rId40" o:title=""/>
                 </v:shape>
-                <o:OLEObject Type="Embed" ProgID="PBrush" ShapeID="_x0000_i1033" DrawAspect="Content" ObjectID="_1514312883" r:id="rId41"/>
+                <o:OLEObject Type="Embed" ProgID="PBrush" ShapeID="_x0000_i1042" DrawAspect="Content" ObjectID="_1514368562" r:id="rId41"/>
               </w:object>
             </w:r>
           </w:p>
@@ -1095,10 +1130,10 @@
             </w:pPr>
             <w:r>
               <w:object w:dxaOrig="7065" w:dyaOrig="11505">
-                <v:shape id="_x0000_i1038" type="#_x0000_t75" style="width:87pt;height:141.75pt" o:ole="">
+                <v:shape id="_x0000_i1043" type="#_x0000_t75" style="width:86.85pt;height:141.25pt" o:ole="">
                   <v:imagedata r:id="rId42" o:title=""/>
                 </v:shape>
-                <o:OLEObject Type="Embed" ProgID="PBrush" ShapeID="_x0000_i1038" DrawAspect="Content" ObjectID="_1514312884" r:id="rId43"/>
+                <o:OLEObject Type="Embed" ProgID="PBrush" ShapeID="_x0000_i1043" DrawAspect="Content" ObjectID="_1514368563" r:id="rId43"/>
               </w:object>
             </w:r>
           </w:p>
@@ -1110,10 +1145,10 @@
           <w:p>
             <w:r>
               <w:object w:dxaOrig="5895" w:dyaOrig="9375">
-                <v:shape id="_x0000_i1043" type="#_x0000_t75" style="width:89.25pt;height:141.75pt" o:ole="">
+                <v:shape id="_x0000_i1044" type="#_x0000_t75" style="width:89.05pt;height:141.8pt" o:ole="">
                   <v:imagedata r:id="rId44" o:title=""/>
                 </v:shape>
-                <o:OLEObject Type="Embed" ProgID="PBrush" ShapeID="_x0000_i1043" DrawAspect="Content" ObjectID="_1514312885" r:id="rId45"/>
+                <o:OLEObject Type="Embed" ProgID="PBrush" ShapeID="_x0000_i1044" DrawAspect="Content" ObjectID="_1514368564" r:id="rId45"/>
               </w:object>
             </w:r>
           </w:p>
@@ -1157,15 +1192,7 @@
           <w:lang w:val="en-US"/>
         </w:rPr>
         <w:lastRenderedPageBreak/>
-        <w:t>Re</w:t>
-      </w:r>
-      <w:bookmarkStart w:id="0" w:name="_GoBack"/>
-      <w:bookmarkEnd w:id="0"/>
-      <w:r>
-        <w:rPr>
-          <w:lang w:val="en-US"/>
-        </w:rPr>
-        <w:t>commendation</w:t>
+        <w:t>Recommendation</w:t>
       </w:r>
     </w:p>
     <w:p>

</xml_diff>